<commit_message>
Distribuição de tarefas - Sprint D
</commit_message>
<xml_diff>
--- a/Ficheiros/Sprint D/Sprint D.docx
+++ b/Ficheiros/Sprint D/Sprint D.docx
@@ -117,394 +117,6 @@
           <w:rFonts w:hint="default"/>
         </w:rPr>
       </w:pPr>
-    </w:p>
-    <w:p>
-      <w:pPr>
-        <w:keepNext w:val="0"/>
-        <w:keepLines w:val="0"/>
-        <w:widowControl/>
-        <w:numPr>
-          <w:ilvl w:val="0"/>
-          <w:numId w:val="0"/>
-        </w:numPr>
-        <w:suppressLineNumbers w:val="0"/>
-        <w:ind w:leftChars="0"/>
-        <w:rPr>
-          <w:rFonts w:hint="default"/>
-        </w:rPr>
-      </w:pPr>
-    </w:p>
-    <w:p>
-      <w:pPr>
-        <w:keepNext w:val="0"/>
-        <w:keepLines w:val="0"/>
-        <w:widowControl/>
-        <w:numPr>
-          <w:ilvl w:val="0"/>
-          <w:numId w:val="0"/>
-        </w:numPr>
-        <w:suppressLineNumbers w:val="0"/>
-        <w:ind w:leftChars="0"/>
-        <w:rPr>
-          <w:rFonts w:hint="default"/>
-          <w:lang w:val="pt-PT"/>
-        </w:rPr>
-      </w:pPr>
-      <w:r>
-        <w:rPr>
-          <w:rFonts w:hint="default"/>
-        </w:rPr>
-        <w:t>US_D005 - Como utilizador, eu pretendo visualizar as atividades de exploração propostas para um livro.</w:t>
-      </w:r>
-      <w:r>
-        <w:rPr>
-          <w:rFonts w:hint="default"/>
-          <w:lang w:val="pt-PT"/>
-        </w:rPr>
-        <w:t xml:space="preserve"> - M</w:t>
-      </w:r>
-    </w:p>
-    <w:p>
-      <w:pPr>
-        <w:keepNext w:val="0"/>
-        <w:keepLines w:val="0"/>
-        <w:widowControl/>
-        <w:numPr>
-          <w:ilvl w:val="0"/>
-          <w:numId w:val="0"/>
-        </w:numPr>
-        <w:suppressLineNumbers w:val="0"/>
-        <w:ind w:leftChars="0"/>
-        <w:rPr>
-          <w:rFonts w:hint="default"/>
-        </w:rPr>
-      </w:pPr>
-    </w:p>
-    <w:p>
-      <w:pPr>
-        <w:keepNext w:val="0"/>
-        <w:keepLines w:val="0"/>
-        <w:widowControl/>
-        <w:numPr>
-          <w:ilvl w:val="0"/>
-          <w:numId w:val="0"/>
-        </w:numPr>
-        <w:suppressLineNumbers w:val="0"/>
-        <w:ind w:leftChars="0"/>
-        <w:rPr>
-          <w:rFonts w:hint="default"/>
-          <w:lang w:val="pt-PT"/>
-        </w:rPr>
-      </w:pPr>
-      <w:r>
-        <w:rPr>
-          <w:rFonts w:hint="default"/>
-        </w:rPr>
-        <w:t>US_D007 - Como utilizador premium, eu poderei visualizar e ler livros marcados como premium.</w:t>
-      </w:r>
-      <w:r>
-        <w:rPr>
-          <w:rFonts w:hint="default"/>
-          <w:lang w:val="pt-PT"/>
-        </w:rPr>
-        <w:t xml:space="preserve"> - R</w:t>
-      </w:r>
-    </w:p>
-    <w:p>
-      <w:pPr>
-        <w:keepNext w:val="0"/>
-        <w:keepLines w:val="0"/>
-        <w:widowControl/>
-        <w:numPr>
-          <w:ilvl w:val="0"/>
-          <w:numId w:val="0"/>
-        </w:numPr>
-        <w:suppressLineNumbers w:val="0"/>
-        <w:ind w:leftChars="0"/>
-        <w:rPr>
-          <w:rFonts w:hint="default"/>
-        </w:rPr>
-      </w:pPr>
-    </w:p>
-    <w:p>
-      <w:pPr>
-        <w:keepNext w:val="0"/>
-        <w:keepLines w:val="0"/>
-        <w:widowControl/>
-        <w:numPr>
-          <w:ilvl w:val="0"/>
-          <w:numId w:val="0"/>
-        </w:numPr>
-        <w:suppressLineNumbers w:val="0"/>
-        <w:ind w:leftChars="0"/>
-        <w:rPr>
-          <w:rFonts w:hint="default"/>
-          <w:lang w:val="pt-PT"/>
-        </w:rPr>
-      </w:pPr>
-      <w:r>
-        <w:rPr>
-          <w:rFonts w:hint="default"/>
-        </w:rPr>
-        <w:t>US_D011 - Como administrador da plataforma, eu pretendo adicionar e editar atividades de exploração de livros no sistema.</w:t>
-      </w:r>
-      <w:r>
-        <w:rPr>
-          <w:rFonts w:hint="default"/>
-          <w:lang w:val="pt-PT"/>
-        </w:rPr>
-        <w:t xml:space="preserve"> - L</w:t>
-      </w:r>
-    </w:p>
-    <w:p>
-      <w:pPr>
-        <w:keepNext w:val="0"/>
-        <w:keepLines w:val="0"/>
-        <w:widowControl/>
-        <w:numPr>
-          <w:ilvl w:val="0"/>
-          <w:numId w:val="0"/>
-        </w:numPr>
-        <w:suppressLineNumbers w:val="0"/>
-        <w:ind w:leftChars="0"/>
-        <w:rPr>
-          <w:rFonts w:hint="default"/>
-        </w:rPr>
-      </w:pPr>
-    </w:p>
-    <w:p>
-      <w:pPr>
-        <w:keepNext w:val="0"/>
-        <w:keepLines w:val="0"/>
-        <w:widowControl/>
-        <w:numPr>
-          <w:ilvl w:val="0"/>
-          <w:numId w:val="0"/>
-        </w:numPr>
-        <w:suppressLineNumbers w:val="0"/>
-        <w:ind w:leftChars="0"/>
-        <w:rPr>
-          <w:rFonts w:hint="default"/>
-          <w:lang w:val="pt-PT"/>
-        </w:rPr>
-      </w:pPr>
-      <w:r>
-        <w:rPr>
-          <w:rFonts w:hint="default"/>
-        </w:rPr>
-        <w:t>US_D012 - Como administrador da plataforma, eu pretendo registar um livro como premium.</w:t>
-      </w:r>
-      <w:r>
-        <w:rPr>
-          <w:rFonts w:hint="default"/>
-          <w:lang w:val="pt-PT"/>
-        </w:rPr>
-        <w:t xml:space="preserve"> - R</w:t>
-      </w:r>
-    </w:p>
-    <w:p>
-      <w:pPr>
-        <w:keepNext w:val="0"/>
-        <w:keepLines w:val="0"/>
-        <w:widowControl/>
-        <w:numPr>
-          <w:ilvl w:val="0"/>
-          <w:numId w:val="0"/>
-        </w:numPr>
-        <w:suppressLineNumbers w:val="0"/>
-        <w:ind w:leftChars="0"/>
-        <w:rPr>
-          <w:rFonts w:hint="default"/>
-        </w:rPr>
-      </w:pPr>
-    </w:p>
-    <w:p>
-      <w:pPr>
-        <w:keepNext w:val="0"/>
-        <w:keepLines w:val="0"/>
-        <w:widowControl/>
-        <w:numPr>
-          <w:ilvl w:val="0"/>
-          <w:numId w:val="0"/>
-        </w:numPr>
-        <w:suppressLineNumbers w:val="0"/>
-        <w:ind w:leftChars="0"/>
-        <w:rPr>
-          <w:rFonts w:hint="default"/>
-          <w:lang w:val="pt-PT"/>
-        </w:rPr>
-      </w:pPr>
-      <w:r>
-        <w:rPr>
-          <w:rFonts w:hint="default"/>
-        </w:rPr>
-        <w:t>US_D013 - Como administrador da plataforma, eu pretendo aceitar, rejeitar ou revogar o plano premium em qualquer utilizador com perfil.</w:t>
-      </w:r>
-      <w:r>
-        <w:rPr>
-          <w:rFonts w:hint="default"/>
-          <w:lang w:val="pt-PT"/>
-        </w:rPr>
-        <w:t xml:space="preserve"> - </w:t>
-      </w:r>
-    </w:p>
-    <w:p>
-      <w:pPr>
-        <w:keepNext w:val="0"/>
-        <w:keepLines w:val="0"/>
-        <w:widowControl/>
-        <w:numPr>
-          <w:ilvl w:val="0"/>
-          <w:numId w:val="0"/>
-        </w:numPr>
-        <w:suppressLineNumbers w:val="0"/>
-        <w:shd w:val="clear" w:fill="FFFF00"/>
-        <w:ind w:leftChars="0"/>
-        <w:rPr>
-          <w:rFonts w:hint="default"/>
-          <w:lang w:val="pt-PT"/>
-        </w:rPr>
-      </w:pPr>
-      <w:r>
-        <w:rPr>
-          <w:rFonts w:hint="default"/>
-          <w:lang w:val="pt-PT"/>
-        </w:rPr>
-        <w:t>Perguntar se é request</w:t>
-      </w:r>
-    </w:p>
-    <w:p>
-      <w:pPr>
-        <w:keepNext w:val="0"/>
-        <w:keepLines w:val="0"/>
-        <w:widowControl/>
-        <w:numPr>
-          <w:ilvl w:val="0"/>
-          <w:numId w:val="0"/>
-        </w:numPr>
-        <w:suppressLineNumbers w:val="0"/>
-        <w:ind w:leftChars="0"/>
-        <w:rPr>
-          <w:rFonts w:hint="default"/>
-        </w:rPr>
-      </w:pPr>
-    </w:p>
-    <w:p>
-      <w:pPr>
-        <w:keepNext w:val="0"/>
-        <w:keepLines w:val="0"/>
-        <w:widowControl/>
-        <w:numPr>
-          <w:ilvl w:val="0"/>
-          <w:numId w:val="0"/>
-        </w:numPr>
-        <w:suppressLineNumbers w:val="0"/>
-        <w:ind w:leftChars="0"/>
-        <w:rPr>
-          <w:rFonts w:hint="default"/>
-          <w:lang w:val="pt-PT"/>
-        </w:rPr>
-      </w:pPr>
-      <w:r>
-        <w:rPr>
-          <w:rFonts w:hint="default"/>
-        </w:rPr>
-        <w:t>US_D017 - Como gestor de projeto, eu pretendo criar uma lista de testes e validações.</w:t>
-      </w:r>
-      <w:r>
-        <w:rPr>
-          <w:rFonts w:hint="default"/>
-          <w:lang w:val="pt-PT"/>
-        </w:rPr>
-        <w:t xml:space="preserve"> - </w:t>
-      </w:r>
-    </w:p>
-    <w:p>
-      <w:pPr>
-        <w:keepNext w:val="0"/>
-        <w:keepLines w:val="0"/>
-        <w:widowControl/>
-        <w:numPr>
-          <w:ilvl w:val="0"/>
-          <w:numId w:val="0"/>
-        </w:numPr>
-        <w:suppressLineNumbers w:val="0"/>
-        <w:shd w:val="clear" w:fill="FFFF00"/>
-        <w:ind w:leftChars="0"/>
-        <w:rPr>
-          <w:rFonts w:hint="default"/>
-          <w:lang w:val="pt-PT"/>
-        </w:rPr>
-      </w:pPr>
-      <w:r>
-        <w:rPr>
-          <w:rFonts w:hint="default"/>
-          <w:lang w:val="pt-PT"/>
-        </w:rPr>
-        <w:t>Perguntar se são testes unitários ou em papel</w:t>
-      </w:r>
-    </w:p>
-    <w:p>
-      <w:pPr>
-        <w:keepNext w:val="0"/>
-        <w:keepLines w:val="0"/>
-        <w:widowControl/>
-        <w:numPr>
-          <w:ilvl w:val="0"/>
-          <w:numId w:val="0"/>
-        </w:numPr>
-        <w:suppressLineNumbers w:val="0"/>
-        <w:ind w:leftChars="0"/>
-        <w:rPr>
-          <w:rFonts w:hint="default"/>
-        </w:rPr>
-      </w:pPr>
-    </w:p>
-    <w:p>
-      <w:pPr>
-        <w:keepNext w:val="0"/>
-        <w:keepLines w:val="0"/>
-        <w:widowControl/>
-        <w:numPr>
-          <w:ilvl w:val="0"/>
-          <w:numId w:val="0"/>
-        </w:numPr>
-        <w:suppressLineNumbers w:val="0"/>
-        <w:ind w:leftChars="0"/>
-        <w:rPr>
-          <w:rFonts w:hint="default"/>
-          <w:lang w:val="pt-PT"/>
-        </w:rPr>
-      </w:pPr>
-      <w:r>
-        <w:rPr>
-          <w:rFonts w:hint="default"/>
-        </w:rPr>
-        <w:t>US_D018 - Como QA, eu pretendo fazer testes funcionais (unitários) da plataforma e documentar sucessos, insucessos e como foram resolvidos os insucessos.</w:t>
-      </w:r>
-      <w:r>
-        <w:rPr>
-          <w:rFonts w:hint="default"/>
-          <w:lang w:val="pt-PT"/>
-        </w:rPr>
-        <w:t xml:space="preserve"> - </w:t>
-      </w:r>
-    </w:p>
-    <w:p>
-      <w:pPr>
-        <w:keepNext w:val="0"/>
-        <w:keepLines w:val="0"/>
-        <w:widowControl/>
-        <w:numPr>
-          <w:ilvl w:val="0"/>
-          <w:numId w:val="0"/>
-        </w:numPr>
-        <w:suppressLineNumbers w:val="0"/>
-        <w:ind w:leftChars="0"/>
-        <w:rPr>
-          <w:rFonts w:hint="default"/>
-        </w:rPr>
-      </w:pPr>
       <w:bookmarkStart w:id="0" w:name="_GoBack"/>
       <w:bookmarkEnd w:id="0"/>
     </w:p>
@@ -521,6 +133,348 @@
         <w:ind w:leftChars="0"/>
         <w:rPr>
           <w:rFonts w:hint="default"/>
+        </w:rPr>
+      </w:pPr>
+    </w:p>
+    <w:p>
+      <w:pPr>
+        <w:keepNext w:val="0"/>
+        <w:keepLines w:val="0"/>
+        <w:widowControl/>
+        <w:numPr>
+          <w:ilvl w:val="0"/>
+          <w:numId w:val="0"/>
+        </w:numPr>
+        <w:suppressLineNumbers w:val="0"/>
+        <w:ind w:leftChars="0"/>
+        <w:rPr>
+          <w:rFonts w:hint="default"/>
+          <w:lang w:val="pt-PT"/>
+        </w:rPr>
+      </w:pPr>
+      <w:r>
+        <w:rPr>
+          <w:rFonts w:hint="default"/>
+        </w:rPr>
+        <w:t>US_D005 - Como utilizador, eu pretendo visualizar as atividades de exploração propostas para um livro.</w:t>
+      </w:r>
+      <w:r>
+        <w:rPr>
+          <w:rFonts w:hint="default"/>
+          <w:lang w:val="pt-PT"/>
+        </w:rPr>
+        <w:t xml:space="preserve"> - M</w:t>
+      </w:r>
+    </w:p>
+    <w:p>
+      <w:pPr>
+        <w:keepNext w:val="0"/>
+        <w:keepLines w:val="0"/>
+        <w:widowControl/>
+        <w:numPr>
+          <w:ilvl w:val="0"/>
+          <w:numId w:val="0"/>
+        </w:numPr>
+        <w:suppressLineNumbers w:val="0"/>
+        <w:ind w:leftChars="0"/>
+        <w:rPr>
+          <w:rFonts w:hint="default"/>
+        </w:rPr>
+      </w:pPr>
+    </w:p>
+    <w:p>
+      <w:pPr>
+        <w:keepNext w:val="0"/>
+        <w:keepLines w:val="0"/>
+        <w:widowControl/>
+        <w:numPr>
+          <w:ilvl w:val="0"/>
+          <w:numId w:val="0"/>
+        </w:numPr>
+        <w:suppressLineNumbers w:val="0"/>
+        <w:ind w:leftChars="0"/>
+        <w:rPr>
+          <w:rFonts w:hint="default"/>
+          <w:lang w:val="pt-PT"/>
+        </w:rPr>
+      </w:pPr>
+      <w:r>
+        <w:rPr>
+          <w:rFonts w:hint="default"/>
+        </w:rPr>
+        <w:t>US_D007 - Como utilizador premium, eu poderei visualizar e ler livros marcados como premium.</w:t>
+      </w:r>
+      <w:r>
+        <w:rPr>
+          <w:rFonts w:hint="default"/>
+          <w:lang w:val="pt-PT"/>
+        </w:rPr>
+        <w:t xml:space="preserve"> - R</w:t>
+      </w:r>
+    </w:p>
+    <w:p>
+      <w:pPr>
+        <w:keepNext w:val="0"/>
+        <w:keepLines w:val="0"/>
+        <w:widowControl/>
+        <w:numPr>
+          <w:ilvl w:val="0"/>
+          <w:numId w:val="0"/>
+        </w:numPr>
+        <w:suppressLineNumbers w:val="0"/>
+        <w:ind w:leftChars="0"/>
+        <w:rPr>
+          <w:rFonts w:hint="default"/>
+        </w:rPr>
+      </w:pPr>
+    </w:p>
+    <w:p>
+      <w:pPr>
+        <w:keepNext w:val="0"/>
+        <w:keepLines w:val="0"/>
+        <w:widowControl/>
+        <w:numPr>
+          <w:ilvl w:val="0"/>
+          <w:numId w:val="0"/>
+        </w:numPr>
+        <w:suppressLineNumbers w:val="0"/>
+        <w:ind w:leftChars="0"/>
+        <w:rPr>
+          <w:rFonts w:hint="default"/>
+          <w:lang w:val="pt-PT"/>
+        </w:rPr>
+      </w:pPr>
+      <w:r>
+        <w:rPr>
+          <w:rFonts w:hint="default"/>
+        </w:rPr>
+        <w:t>US_D011 - Como administrador da plataforma, eu pretendo adicionar e editar atividades de exploração de livros no sistema.</w:t>
+      </w:r>
+      <w:r>
+        <w:rPr>
+          <w:rFonts w:hint="default"/>
+          <w:lang w:val="pt-PT"/>
+        </w:rPr>
+        <w:t xml:space="preserve"> - L</w:t>
+      </w:r>
+    </w:p>
+    <w:p>
+      <w:pPr>
+        <w:keepNext w:val="0"/>
+        <w:keepLines w:val="0"/>
+        <w:widowControl/>
+        <w:numPr>
+          <w:ilvl w:val="0"/>
+          <w:numId w:val="0"/>
+        </w:numPr>
+        <w:suppressLineNumbers w:val="0"/>
+        <w:ind w:leftChars="0"/>
+        <w:rPr>
+          <w:rFonts w:hint="default"/>
+        </w:rPr>
+      </w:pPr>
+    </w:p>
+    <w:p>
+      <w:pPr>
+        <w:keepNext w:val="0"/>
+        <w:keepLines w:val="0"/>
+        <w:widowControl/>
+        <w:numPr>
+          <w:ilvl w:val="0"/>
+          <w:numId w:val="0"/>
+        </w:numPr>
+        <w:suppressLineNumbers w:val="0"/>
+        <w:ind w:leftChars="0"/>
+        <w:rPr>
+          <w:rFonts w:hint="default"/>
+          <w:lang w:val="pt-PT"/>
+        </w:rPr>
+      </w:pPr>
+      <w:r>
+        <w:rPr>
+          <w:rFonts w:hint="default"/>
+        </w:rPr>
+        <w:t>US_D012 - Como administrador da plataforma, eu pretendo registar um livro como premium.</w:t>
+      </w:r>
+      <w:r>
+        <w:rPr>
+          <w:rFonts w:hint="default"/>
+          <w:lang w:val="pt-PT"/>
+        </w:rPr>
+        <w:t xml:space="preserve"> - R</w:t>
+      </w:r>
+    </w:p>
+    <w:p>
+      <w:pPr>
+        <w:keepNext w:val="0"/>
+        <w:keepLines w:val="0"/>
+        <w:widowControl/>
+        <w:numPr>
+          <w:ilvl w:val="0"/>
+          <w:numId w:val="0"/>
+        </w:numPr>
+        <w:suppressLineNumbers w:val="0"/>
+        <w:ind w:leftChars="0"/>
+        <w:rPr>
+          <w:rFonts w:hint="default"/>
+        </w:rPr>
+      </w:pPr>
+    </w:p>
+    <w:p>
+      <w:pPr>
+        <w:keepNext w:val="0"/>
+        <w:keepLines w:val="0"/>
+        <w:widowControl/>
+        <w:numPr>
+          <w:ilvl w:val="0"/>
+          <w:numId w:val="0"/>
+        </w:numPr>
+        <w:suppressLineNumbers w:val="0"/>
+        <w:ind w:leftChars="0"/>
+        <w:rPr>
+          <w:rFonts w:hint="default"/>
+          <w:lang w:val="pt-PT"/>
+        </w:rPr>
+      </w:pPr>
+      <w:r>
+        <w:rPr>
+          <w:rFonts w:hint="default"/>
+        </w:rPr>
+        <w:t>US_D013 - Como administrador da plataforma, eu pretendo aceitar, rejeitar ou revogar o plano premium em qualquer utilizador com perfil.</w:t>
+      </w:r>
+      <w:r>
+        <w:rPr>
+          <w:rFonts w:hint="default"/>
+          <w:lang w:val="pt-PT"/>
+        </w:rPr>
+        <w:t xml:space="preserve"> - </w:t>
+      </w:r>
+    </w:p>
+    <w:p>
+      <w:pPr>
+        <w:keepNext w:val="0"/>
+        <w:keepLines w:val="0"/>
+        <w:widowControl/>
+        <w:numPr>
+          <w:ilvl w:val="0"/>
+          <w:numId w:val="0"/>
+        </w:numPr>
+        <w:suppressLineNumbers w:val="0"/>
+        <w:shd w:val="clear" w:fill="FFFF00"/>
+        <w:ind w:leftChars="0"/>
+        <w:rPr>
+          <w:rFonts w:hint="default"/>
+          <w:lang w:val="pt-PT"/>
+        </w:rPr>
+      </w:pPr>
+      <w:r>
+        <w:rPr>
+          <w:rFonts w:hint="default"/>
+          <w:lang w:val="pt-PT"/>
+        </w:rPr>
+        <w:t>Utilizador faz request para mudar de plano request</w:t>
+      </w:r>
+    </w:p>
+    <w:p>
+      <w:pPr>
+        <w:keepNext w:val="0"/>
+        <w:keepLines w:val="0"/>
+        <w:widowControl/>
+        <w:numPr>
+          <w:ilvl w:val="0"/>
+          <w:numId w:val="0"/>
+        </w:numPr>
+        <w:suppressLineNumbers w:val="0"/>
+        <w:ind w:leftChars="0"/>
+        <w:rPr>
+          <w:rFonts w:hint="default"/>
+        </w:rPr>
+      </w:pPr>
+    </w:p>
+    <w:p>
+      <w:pPr>
+        <w:keepNext w:val="0"/>
+        <w:keepLines w:val="0"/>
+        <w:widowControl/>
+        <w:numPr>
+          <w:ilvl w:val="0"/>
+          <w:numId w:val="0"/>
+        </w:numPr>
+        <w:suppressLineNumbers w:val="0"/>
+        <w:ind w:leftChars="0"/>
+        <w:rPr>
+          <w:rFonts w:hint="default"/>
+          <w:lang w:val="pt-PT"/>
+        </w:rPr>
+      </w:pPr>
+      <w:r>
+        <w:rPr>
+          <w:rFonts w:hint="default"/>
+        </w:rPr>
+        <w:t>US_D018 - Como QA, eu pretendo fazer testes funcionais (unitários) da plataforma e documentar sucessos, insucessos e como foram resolvidos os insucessos.</w:t>
+      </w:r>
+      <w:r>
+        <w:rPr>
+          <w:rFonts w:hint="default"/>
+          <w:lang w:val="pt-PT"/>
+        </w:rPr>
+        <w:t xml:space="preserve"> - </w:t>
+      </w:r>
+    </w:p>
+    <w:p>
+      <w:pPr>
+        <w:keepNext w:val="0"/>
+        <w:keepLines w:val="0"/>
+        <w:widowControl/>
+        <w:numPr>
+          <w:ilvl w:val="0"/>
+          <w:numId w:val="0"/>
+        </w:numPr>
+        <w:suppressLineNumbers w:val="0"/>
+        <w:shd w:val="clear" w:fill="FFFF00"/>
+        <w:ind w:leftChars="0"/>
+        <w:rPr>
+          <w:rFonts w:hint="default"/>
+          <w:lang w:val="pt-PT"/>
+        </w:rPr>
+      </w:pPr>
+      <w:r>
+        <w:rPr>
+          <w:rFonts w:hint="default"/>
+          <w:lang w:val="pt-PT"/>
+        </w:rPr>
+        <w:t>Programado mas tambem em excel</w:t>
+      </w:r>
+    </w:p>
+    <w:p>
+      <w:pPr>
+        <w:keepNext w:val="0"/>
+        <w:keepLines w:val="0"/>
+        <w:widowControl/>
+        <w:numPr>
+          <w:ilvl w:val="0"/>
+          <w:numId w:val="0"/>
+        </w:numPr>
+        <w:suppressLineNumbers w:val="0"/>
+        <w:ind w:leftChars="0"/>
+        <w:rPr>
+          <w:rFonts w:hint="default"/>
+        </w:rPr>
+      </w:pPr>
+    </w:p>
+    <w:p>
+      <w:pPr>
+        <w:keepNext w:val="0"/>
+        <w:keepLines w:val="0"/>
+        <w:widowControl/>
+        <w:numPr>
+          <w:ilvl w:val="0"/>
+          <w:numId w:val="0"/>
+        </w:numPr>
+        <w:suppressLineNumbers w:val="0"/>
+        <w:ind w:leftChars="0"/>
+        <w:rPr>
+          <w:rFonts w:hint="default"/>
           <w:lang w:val="pt-PT"/>
         </w:rPr>
       </w:pPr>
@@ -560,22 +514,23 @@
           <w:rFonts w:hint="default"/>
           <w:lang w:val="pt-PT"/>
         </w:rPr>
-        <w:t>Perguntar se são testes unitários ou em papel</w:t>
-      </w:r>
-    </w:p>
-    <w:p>
-      <w:pPr>
-        <w:keepNext w:val="0"/>
-        <w:keepLines w:val="0"/>
-        <w:widowControl/>
-        <w:numPr>
-          <w:ilvl w:val="0"/>
-          <w:numId w:val="0"/>
-        </w:numPr>
-        <w:suppressLineNumbers w:val="0"/>
-        <w:ind w:leftChars="0"/>
-        <w:rPr>
-          <w:rFonts w:hint="default"/>
+        <w:t>Excel</w:t>
+      </w:r>
+    </w:p>
+    <w:p>
+      <w:pPr>
+        <w:keepNext w:val="0"/>
+        <w:keepLines w:val="0"/>
+        <w:widowControl/>
+        <w:numPr>
+          <w:ilvl w:val="0"/>
+          <w:numId w:val="0"/>
+        </w:numPr>
+        <w:suppressLineNumbers w:val="0"/>
+        <w:ind w:leftChars="0"/>
+        <w:rPr>
+          <w:rFonts w:hint="default"/>
+          <w:lang w:val="pt-PT"/>
         </w:rPr>
       </w:pPr>
     </w:p>
@@ -909,12 +864,35 @@
         <w:keepLines w:val="0"/>
         <w:widowControl/>
         <w:suppressLineNumbers w:val="0"/>
+        <w:rPr>
+          <w:rFonts w:hint="default"/>
+        </w:rPr>
       </w:pPr>
       <w:r>
         <w:rPr>
           <w:rFonts w:hint="default"/>
         </w:rPr>
         <w:t>US_D023 - Como gestor de projeto, eu pretendo definir um pitch de apresentação (5min) do projeto – com ênfase nas componentes de Engenharia Informática associadas ao mesmo.</w:t>
+      </w:r>
+    </w:p>
+    <w:p>
+      <w:pPr>
+        <w:keepNext w:val="0"/>
+        <w:keepLines w:val="0"/>
+        <w:widowControl/>
+        <w:suppressLineNumbers w:val="0"/>
+        <w:shd w:val="clear" w:fill="FFFF00"/>
+        <w:rPr>
+          <w:rFonts w:hint="default"/>
+          <w:lang w:val="pt-PT"/>
+        </w:rPr>
+      </w:pPr>
+      <w:r>
+        <w:rPr>
+          <w:rFonts w:hint="default"/>
+          <w:lang w:val="pt-PT"/>
+        </w:rPr>
+        <w:t>Igual ao US_D025</w:t>
       </w:r>
     </w:p>
     <w:p>

</xml_diff>

<commit_message>
Correção da distribuição de tarefas do Sprint D
</commit_message>
<xml_diff>
--- a/Ficheiros/Sprint D/Sprint D.docx
+++ b/Ficheiros/Sprint D/Sprint D.docx
@@ -175,6 +175,7 @@
     </w:p>
     <w:p>
       <w:pPr>
+        <w:shd w:val="clear" w:fill="92D050"/>
         <w:rPr>
           <w:lang w:val="pt-PT"/>
         </w:rPr>
@@ -194,6 +195,32 @@
     </w:p>
     <w:p>
       <w:pPr>
+        <w:rPr>
+          <w:lang w:val="pt-BR"/>
+        </w:rPr>
+      </w:pPr>
+    </w:p>
+    <w:p>
+      <w:pPr>
+        <w:rPr>
+          <w:lang w:val="pt-PT"/>
+        </w:rPr>
+      </w:pPr>
+      <w:r>
+        <w:rPr>
+          <w:lang w:val="pt-BR"/>
+        </w:rPr>
+        <w:t>US_D018 - Como QA, eu pretendo fazer testes funcionais (unitários) da plataforma e documentar sucessos, insucessos e como foram resolvidos os insucessos.</w:t>
+      </w:r>
+      <w:r>
+        <w:rPr>
+          <w:lang w:val="pt-PT"/>
+        </w:rPr>
+        <w:t xml:space="preserve"> - L</w:t>
+      </w:r>
+    </w:p>
+    <w:p>
+      <w:pPr>
         <w:shd w:val="clear" w:color="auto" w:fill="FFFF00"/>
         <w:rPr>
           <w:lang w:val="pt-PT"/>
@@ -203,27 +230,27 @@
         <w:rPr>
           <w:lang w:val="pt-PT"/>
         </w:rPr>
-        <w:t>Utilizador faz request para mudar de plano request</w:t>
-      </w:r>
-    </w:p>
-    <w:p>
-      <w:pPr>
-        <w:rPr>
-          <w:lang w:val="pt-BR"/>
-        </w:rPr>
-      </w:pPr>
-    </w:p>
-    <w:p>
-      <w:pPr>
-        <w:rPr>
-          <w:lang w:val="pt-PT"/>
-        </w:rPr>
-      </w:pPr>
-      <w:r>
-        <w:rPr>
-          <w:lang w:val="pt-BR"/>
-        </w:rPr>
-        <w:t>US_D018 - Como QA, eu pretendo fazer testes funcionais (unitários) da plataforma e documentar sucessos, insucessos e como foram resolvidos os insucessos.</w:t>
+        <w:t>Programado mas tambem em excel</w:t>
+      </w:r>
+    </w:p>
+    <w:p>
+      <w:pPr>
+        <w:rPr>
+          <w:lang w:val="pt-BR"/>
+        </w:rPr>
+      </w:pPr>
+    </w:p>
+    <w:p>
+      <w:pPr>
+        <w:rPr>
+          <w:lang w:val="pt-PT"/>
+        </w:rPr>
+      </w:pPr>
+      <w:r>
+        <w:rPr>
+          <w:lang w:val="pt-BR"/>
+        </w:rPr>
+        <w:t>US_D019 - Como QA, eu pretendo fazer testes de sistema e documentar sucessos, insucessos e como foram resolvidos os insucessos.</w:t>
       </w:r>
       <w:r>
         <w:rPr>
@@ -243,33 +270,276 @@
         <w:rPr>
           <w:lang w:val="pt-PT"/>
         </w:rPr>
-        <w:t>Programado mas tambem em excel</w:t>
-      </w:r>
-    </w:p>
-    <w:p>
-      <w:pPr>
-        <w:rPr>
-          <w:lang w:val="pt-BR"/>
-        </w:rPr>
-      </w:pPr>
-    </w:p>
-    <w:p>
-      <w:pPr>
-        <w:rPr>
-          <w:lang w:val="pt-PT"/>
-        </w:rPr>
-      </w:pPr>
-      <w:r>
-        <w:rPr>
-          <w:lang w:val="pt-BR"/>
-        </w:rPr>
-        <w:t>US_D019 - Como QA, eu pretendo fazer testes de sistema e documentar sucessos, insucessos e como foram resolvidos os insucessos.</w:t>
-      </w:r>
-      <w:r>
-        <w:rPr>
-          <w:lang w:val="pt-PT"/>
-        </w:rPr>
-        <w:t xml:space="preserve"> - L</w:t>
+        <w:t>Excel</w:t>
+      </w:r>
+    </w:p>
+    <w:p>
+      <w:pPr>
+        <w:rPr>
+          <w:lang w:val="pt-PT"/>
+        </w:rPr>
+      </w:pPr>
+    </w:p>
+    <w:p>
+      <w:pPr>
+        <w:rPr>
+          <w:lang w:val="pt-PT"/>
+        </w:rPr>
+      </w:pPr>
+      <w:r>
+        <w:rPr>
+          <w:lang w:val="pt-BR"/>
+        </w:rPr>
+        <w:t>US_D025 - Como Gestor de Projeto, eu pretendo preparar a sprint review para apresentação (PPT ou outro) no dia de avaliação (deadline da sprint).</w:t>
+      </w:r>
+      <w:r>
+        <w:rPr>
+          <w:lang w:val="pt-PT"/>
+        </w:rPr>
+        <w:t xml:space="preserve"> - R</w:t>
+      </w:r>
+    </w:p>
+    <w:p>
+      <w:pPr>
+        <w:rPr>
+          <w:lang w:val="pt-BR"/>
+        </w:rPr>
+      </w:pPr>
+    </w:p>
+    <w:p>
+      <w:pPr>
+        <w:rPr>
+          <w:lang w:val="pt-PT"/>
+        </w:rPr>
+      </w:pPr>
+      <w:r>
+        <w:rPr>
+          <w:lang w:val="pt-BR"/>
+        </w:rPr>
+        <w:t>US_D026 - Como Gestor de Projeto, eu pretendo compilar num relatório, todo o trabalho produzido.</w:t>
+      </w:r>
+      <w:r>
+        <w:rPr>
+          <w:lang w:val="pt-PT"/>
+        </w:rPr>
+        <w:t xml:space="preserve"> - R</w:t>
+      </w:r>
+    </w:p>
+    <w:p>
+      <w:pPr>
+        <w:rPr>
+          <w:lang w:val="pt-BR"/>
+        </w:rPr>
+      </w:pPr>
+    </w:p>
+    <w:p>
+      <w:pPr>
+        <w:pStyle w:val="3"/>
+        <w:rPr>
+          <w:lang w:val="pt-BR"/>
+        </w:rPr>
+      </w:pPr>
+      <w:r>
+        <w:rPr>
+          <w:lang w:val="pt-BR"/>
+        </w:rPr>
+        <w:t>Nível 2:</w:t>
+      </w:r>
+    </w:p>
+    <w:p>
+      <w:pPr>
+        <w:rPr>
+          <w:lang w:val="pt-BR"/>
+        </w:rPr>
+      </w:pPr>
+      <w:r>
+        <w:rPr>
+          <w:lang w:val="pt-BR"/>
+        </w:rPr>
+        <w:t>US_D001 - Como utilizador, eu pretendo atribuir um rating a um livro, no final de o ler.</w:t>
+      </w:r>
+    </w:p>
+    <w:p>
+      <w:pPr>
+        <w:rPr>
+          <w:lang w:val="pt-BR"/>
+        </w:rPr>
+      </w:pPr>
+    </w:p>
+    <w:p>
+      <w:pPr>
+        <w:rPr>
+          <w:lang w:val="pt-BR"/>
+        </w:rPr>
+      </w:pPr>
+      <w:r>
+        <w:rPr>
+          <w:lang w:val="pt-BR"/>
+        </w:rPr>
+        <w:t>US_D016 - Como programador, eu pretendo comentar e documentar todo o código importante, gerando documentação automática em HTML. L</w:t>
+      </w:r>
+    </w:p>
+    <w:p>
+      <w:pPr>
+        <w:rPr>
+          <w:lang w:val="pt-BR"/>
+        </w:rPr>
+      </w:pPr>
+    </w:p>
+    <w:p>
+      <w:pPr>
+        <w:rPr>
+          <w:lang w:val="pt-BR"/>
+        </w:rPr>
+      </w:pPr>
+      <w:r>
+        <w:rPr>
+          <w:lang w:val="pt-BR"/>
+        </w:rPr>
+        <w:t>US_D022 - Como gestor de projeto, eu pretendo reformular o poster de apresentação do projeto – com ênfase nas componentes de Engenharia Informática associadas ao mesmo. L</w:t>
+      </w:r>
+    </w:p>
+    <w:p>
+      <w:pPr>
+        <w:rPr>
+          <w:lang w:val="pt-BR"/>
+        </w:rPr>
+      </w:pPr>
+    </w:p>
+    <w:p>
+      <w:pPr>
+        <w:rPr>
+          <w:lang w:val="pt-BR"/>
+        </w:rPr>
+      </w:pPr>
+      <w:r>
+        <w:rPr>
+          <w:lang w:val="pt-BR"/>
+        </w:rPr>
+        <w:t>US_D024 - Como Gestor de Projeto, eu pretendo que a equipa distribua as US para cada elemento de forma justa num diagrama de Gantt.-V</w:t>
+      </w:r>
+    </w:p>
+    <w:p>
+      <w:pPr>
+        <w:rPr>
+          <w:lang w:val="pt-BR"/>
+        </w:rPr>
+      </w:pPr>
+    </w:p>
+    <w:p>
+      <w:pPr>
+        <w:pStyle w:val="3"/>
+        <w:rPr>
+          <w:lang w:val="pt-BR"/>
+        </w:rPr>
+      </w:pPr>
+      <w:r>
+        <w:rPr>
+          <w:lang w:val="pt-BR"/>
+        </w:rPr>
+        <w:t>Nível 3:</w:t>
+      </w:r>
+    </w:p>
+    <w:p>
+      <w:pPr>
+        <w:rPr>
+          <w:lang w:val="pt-BR"/>
+        </w:rPr>
+      </w:pPr>
+      <w:r>
+        <w:rPr>
+          <w:lang w:val="pt-BR"/>
+        </w:rPr>
+        <w:t>US_D004 - Como utilizador logado, eu pretendo visualizar os livros que identifiquei como favoritos, bem como a quantidade desses.-R</w:t>
+      </w:r>
+    </w:p>
+    <w:p>
+      <w:pPr>
+        <w:rPr>
+          <w:lang w:val="pt-BR"/>
+        </w:rPr>
+      </w:pPr>
+    </w:p>
+    <w:p>
+      <w:pPr>
+        <w:rPr>
+          <w:lang w:val="pt-BR"/>
+        </w:rPr>
+      </w:pPr>
+      <w:r>
+        <w:rPr>
+          <w:lang w:val="pt-BR"/>
+        </w:rPr>
+        <w:t>US_D006 - Como utilizador não premium, eu não poderei ser capaz de visualizar livros marcados como premium.-R</w:t>
+      </w:r>
+    </w:p>
+    <w:p>
+      <w:pPr>
+        <w:rPr>
+          <w:lang w:val="pt-BR"/>
+        </w:rPr>
+      </w:pPr>
+    </w:p>
+    <w:p>
+      <w:pPr>
+        <w:rPr>
+          <w:lang w:val="pt-BR"/>
+        </w:rPr>
+      </w:pPr>
+      <w:r>
+        <w:rPr>
+          <w:lang w:val="pt-BR"/>
+        </w:rPr>
+        <w:t>US_D009 - Como utilizador, quando estiver a visitar a página de detalhes de um autor, eu pretendo visualizar o(s) livro(s) relacionado(s) com ele.-M</w:t>
+      </w:r>
+    </w:p>
+    <w:p>
+      <w:pPr>
+        <w:rPr>
+          <w:lang w:val="pt-BR"/>
+        </w:rPr>
+      </w:pPr>
+    </w:p>
+    <w:p>
+      <w:pPr>
+        <w:shd w:val="clear" w:fill="92D050"/>
+        <w:rPr>
+          <w:rFonts w:hint="default"/>
+          <w:lang w:val="pt-PT"/>
+        </w:rPr>
+      </w:pPr>
+      <w:r>
+        <w:rPr>
+          <w:lang w:val="pt-BR"/>
+        </w:rPr>
+        <w:t>US_D015 - Como gestor de projeto, eu pretendo que a forma de folhear o livro seja intuitiva e interativa.</w:t>
+      </w:r>
+      <w:r>
+        <w:rPr>
+          <w:rFonts w:hint="default"/>
+          <w:lang w:val="pt-PT"/>
+        </w:rPr>
+        <w:t xml:space="preserve"> - R</w:t>
+      </w:r>
+    </w:p>
+    <w:p>
+      <w:pPr>
+        <w:rPr>
+          <w:lang w:val="pt-BR"/>
+        </w:rPr>
+      </w:pPr>
+    </w:p>
+    <w:p>
+      <w:pPr>
+        <w:rPr>
+          <w:lang w:val="pt-BR"/>
+        </w:rPr>
+      </w:pPr>
+      <w:r>
+        <w:rPr>
+          <w:lang w:val="pt-BR"/>
+        </w:rPr>
+        <w:t>US_D023 - Como gestor de projeto, eu pretendo definir um pitch de apresentação (5min) do projeto – com ênfase nas componentes de Engenharia Informática associadas ao mesmo.</w:t>
       </w:r>
     </w:p>
     <w:p>
@@ -283,67 +553,8 @@
         <w:rPr>
           <w:lang w:val="pt-PT"/>
         </w:rPr>
-        <w:t>Excel</w:t>
-      </w:r>
-    </w:p>
-    <w:p>
-      <w:pPr>
-        <w:rPr>
-          <w:lang w:val="pt-PT"/>
-        </w:rPr>
-      </w:pPr>
-    </w:p>
-    <w:p>
-      <w:pPr>
-        <w:rPr>
-          <w:lang w:val="pt-PT"/>
-        </w:rPr>
-      </w:pPr>
-      <w:r>
-        <w:rPr>
-          <w:lang w:val="pt-BR"/>
-        </w:rPr>
-        <w:t>US_D025 - Como Gestor de Projeto, eu pretendo preparar a sprint review para apresentação (PPT ou outro) no dia de avaliação (deadline da sprint).</w:t>
-      </w:r>
-      <w:r>
-        <w:rPr>
-          <w:lang w:val="pt-PT"/>
-        </w:rPr>
-        <w:t xml:space="preserve"> - R</w:t>
-      </w:r>
-    </w:p>
-    <w:p>
-      <w:pPr>
-        <w:rPr>
-          <w:lang w:val="pt-BR"/>
-        </w:rPr>
-      </w:pPr>
-    </w:p>
-    <w:p>
-      <w:pPr>
-        <w:rPr>
-          <w:lang w:val="pt-PT"/>
-        </w:rPr>
-      </w:pPr>
-      <w:r>
-        <w:rPr>
-          <w:lang w:val="pt-BR"/>
-        </w:rPr>
-        <w:t>US_D026 - Como Gestor de Projeto, eu pretendo compilar num relatório, todo o trabalho produzido.</w:t>
-      </w:r>
-      <w:r>
-        <w:rPr>
-          <w:lang w:val="pt-PT"/>
-        </w:rPr>
-        <w:t xml:space="preserve"> - R</w:t>
-      </w:r>
-    </w:p>
-    <w:p>
-      <w:pPr>
-        <w:rPr>
-          <w:lang w:val="pt-BR"/>
-        </w:rPr>
-      </w:pPr>
+        <w:t>Igual ao US_D025</w:t>
+      </w:r>
     </w:p>
     <w:p>
       <w:pPr>
@@ -356,86 +567,107 @@
         <w:rPr>
           <w:lang w:val="pt-BR"/>
         </w:rPr>
-        <w:t>Nível 2:</w:t>
-      </w:r>
-    </w:p>
-    <w:p>
-      <w:pPr>
-        <w:rPr>
-          <w:lang w:val="pt-BR"/>
-        </w:rPr>
-      </w:pPr>
-      <w:r>
-        <w:rPr>
-          <w:lang w:val="pt-BR"/>
-        </w:rPr>
-        <w:t>US_D001 - Como utilizador, eu pretendo atribuir um rating a um livro, no final de o ler.</w:t>
-      </w:r>
-    </w:p>
-    <w:p>
-      <w:pPr>
-        <w:rPr>
-          <w:lang w:val="pt-BR"/>
-        </w:rPr>
-      </w:pPr>
-    </w:p>
-    <w:p>
-      <w:pPr>
-        <w:rPr>
-          <w:lang w:val="pt-BR"/>
-        </w:rPr>
-      </w:pPr>
-      <w:r>
-        <w:rPr>
-          <w:lang w:val="pt-BR"/>
-        </w:rPr>
-        <w:t>US_D016 - Como programador, eu pretendo comentar e documentar todo o código importante, gerando documentação automática em HTML. L</w:t>
-      </w:r>
-    </w:p>
-    <w:p>
-      <w:pPr>
-        <w:rPr>
-          <w:lang w:val="pt-BR"/>
-        </w:rPr>
-      </w:pPr>
-    </w:p>
-    <w:p>
-      <w:pPr>
-        <w:rPr>
-          <w:lang w:val="pt-BR"/>
-        </w:rPr>
-      </w:pPr>
-      <w:r>
-        <w:rPr>
-          <w:lang w:val="pt-BR"/>
-        </w:rPr>
-        <w:t>US_D022 - Como gestor de projeto, eu pretendo reformular o poster de apresentação do projeto – com ênfase nas componentes de Engenharia Informática associadas ao mesmo. L</w:t>
-      </w:r>
-    </w:p>
-    <w:p>
-      <w:pPr>
-        <w:rPr>
-          <w:lang w:val="pt-BR"/>
-        </w:rPr>
-      </w:pPr>
-    </w:p>
-    <w:p>
-      <w:pPr>
-        <w:rPr>
-          <w:lang w:val="pt-BR"/>
-        </w:rPr>
-      </w:pPr>
-      <w:r>
-        <w:rPr>
-          <w:lang w:val="pt-BR"/>
-        </w:rPr>
-        <w:t>US_D024 - Como Gestor de Projeto, eu pretendo que a equipa distribua as US para cada elemento de forma justa num diagrama de Gantt.-V</w:t>
-      </w:r>
-    </w:p>
-    <w:p>
-      <w:pPr>
-        <w:rPr>
-          <w:lang w:val="pt-BR"/>
+        <w:t>Nível 4:</w:t>
+      </w:r>
+    </w:p>
+    <w:p>
+      <w:pPr>
+        <w:rPr>
+          <w:lang w:val="pt-PT"/>
+        </w:rPr>
+      </w:pPr>
+      <w:r>
+        <w:rPr>
+          <w:lang w:val="pt-PT"/>
+        </w:rPr>
+        <w:t>US_D003 - Como utilizador logado, eu pretendo visualizar os livros que estou a ler e respetivo progresso, bem como a quantidade desses.</w:t>
+      </w:r>
+    </w:p>
+    <w:p>
+      <w:pPr>
+        <w:rPr>
+          <w:lang w:val="pt-PT"/>
+        </w:rPr>
+      </w:pPr>
+    </w:p>
+    <w:p>
+      <w:pPr>
+        <w:rPr>
+          <w:lang w:val="pt-PT"/>
+        </w:rPr>
+      </w:pPr>
+      <w:r>
+        <w:rPr>
+          <w:lang w:val="pt-PT"/>
+        </w:rPr>
+        <w:t>US_D008 - Como utilizador logado, eu pretendo alterar a minha fotografia. -R</w:t>
+      </w:r>
+    </w:p>
+    <w:p>
+      <w:pPr>
+        <w:rPr>
+          <w:lang w:val="pt-PT"/>
+        </w:rPr>
+      </w:pPr>
+    </w:p>
+    <w:p>
+      <w:pPr>
+        <w:shd w:val="clear" w:color="auto" w:fill="92D050"/>
+        <w:rPr>
+          <w:lang w:val="pt-PT"/>
+        </w:rPr>
+      </w:pPr>
+      <w:r>
+        <w:rPr>
+          <w:lang w:val="pt-PT"/>
+        </w:rPr>
+        <w:t>US_D010 - Como especialista em cybersecurity, eu pretendo encriptar as passwords.</w:t>
+      </w:r>
+    </w:p>
+    <w:p>
+      <w:pPr>
+        <w:rPr>
+          <w:lang w:val="pt-PT"/>
+        </w:rPr>
+      </w:pPr>
+    </w:p>
+    <w:p>
+      <w:pPr>
+        <w:rPr>
+          <w:lang w:val="pt-PT"/>
+        </w:rPr>
+      </w:pPr>
+      <w:r>
+        <w:rPr>
+          <w:lang w:val="pt-PT"/>
+        </w:rPr>
+        <w:t>US_D014 - Como gestor de projeto, eu pretendo rever o site para que seja todo apresentado em inglês e/ou bilingue em inglês e português.????</w:t>
+      </w:r>
+    </w:p>
+    <w:p>
+      <w:pPr>
+        <w:rPr>
+          <w:lang w:val="pt-PT"/>
+        </w:rPr>
+      </w:pPr>
+    </w:p>
+    <w:p>
+      <w:pPr>
+        <w:rPr>
+          <w:lang w:val="pt-PT"/>
+        </w:rPr>
+      </w:pPr>
+      <w:r>
+        <w:rPr>
+          <w:lang w:val="pt-PT"/>
+        </w:rPr>
+        <w:t>US_D021 - Como gestor de projeto, eu pretendo aplicar um teste de usabilidade a uma amostra de cerca de 6 pessoas e analisar o feedback.</w:t>
+      </w:r>
+    </w:p>
+    <w:p>
+      <w:pPr>
+        <w:rPr>
+          <w:lang w:val="pt-PT"/>
         </w:rPr>
       </w:pPr>
     </w:p>
@@ -450,282 +682,46 @@
         <w:rPr>
           <w:lang w:val="pt-BR"/>
         </w:rPr>
-        <w:t>Nível 3:</w:t>
-      </w:r>
-    </w:p>
-    <w:p>
-      <w:pPr>
-        <w:rPr>
-          <w:lang w:val="pt-BR"/>
-        </w:rPr>
-      </w:pPr>
-      <w:r>
-        <w:rPr>
-          <w:lang w:val="pt-BR"/>
-        </w:rPr>
-        <w:t>US_D004 - Como utilizador logado, eu pretendo visualizar os livros que identifiquei como favoritos, bem como a quantidade desses.-R</w:t>
-      </w:r>
-    </w:p>
-    <w:p>
-      <w:pPr>
-        <w:rPr>
-          <w:lang w:val="pt-BR"/>
-        </w:rPr>
-      </w:pPr>
-    </w:p>
-    <w:p>
-      <w:pPr>
-        <w:rPr>
-          <w:lang w:val="pt-BR"/>
-        </w:rPr>
-      </w:pPr>
-      <w:r>
-        <w:rPr>
-          <w:lang w:val="pt-BR"/>
-        </w:rPr>
-        <w:t>US_D006 - Como utilizador não premium, eu não poderei ser capaz de visualizar livros marcados como premium.-R</w:t>
-      </w:r>
-    </w:p>
-    <w:p>
-      <w:pPr>
-        <w:rPr>
-          <w:lang w:val="pt-BR"/>
-        </w:rPr>
-      </w:pPr>
-    </w:p>
-    <w:p>
-      <w:pPr>
-        <w:rPr>
-          <w:lang w:val="pt-BR"/>
-        </w:rPr>
-      </w:pPr>
-      <w:r>
-        <w:rPr>
-          <w:lang w:val="pt-BR"/>
-        </w:rPr>
-        <w:t>US_D009 - Como utilizador, quando estiver a visitar a página de detalhes de um autor, eu pretendo visualizar o(s) livro(s) relacionado(s) com ele.-M</w:t>
-      </w:r>
-    </w:p>
-    <w:p>
-      <w:pPr>
-        <w:rPr>
-          <w:lang w:val="pt-BR"/>
-        </w:rPr>
-      </w:pPr>
-    </w:p>
-    <w:p>
-      <w:pPr>
-        <w:rPr>
-          <w:lang w:val="pt-BR"/>
-        </w:rPr>
-      </w:pPr>
-      <w:r>
-        <w:rPr>
-          <w:lang w:val="pt-BR"/>
-        </w:rPr>
-        <w:t>US_D015 - Como gestor de projeto, eu pretendo que a forma de folhear o livro seja intuitiva e interativa.-M</w:t>
-      </w:r>
-    </w:p>
-    <w:p>
-      <w:pPr>
-        <w:rPr>
-          <w:lang w:val="pt-BR"/>
-        </w:rPr>
-      </w:pPr>
-    </w:p>
-    <w:p>
-      <w:pPr>
-        <w:rPr>
-          <w:lang w:val="pt-BR"/>
-        </w:rPr>
-      </w:pPr>
-      <w:r>
-        <w:rPr>
-          <w:lang w:val="pt-BR"/>
-        </w:rPr>
-        <w:t>US_D023 - Como gestor de projeto, eu pretendo definir um pitch de apresentação (5min) do projeto – com ênfase nas componentes de Engenharia Informática associadas ao mesmo.</w:t>
-      </w:r>
-    </w:p>
-    <w:p>
-      <w:pPr>
-        <w:shd w:val="clear" w:color="auto" w:fill="FFFF00"/>
-        <w:rPr>
-          <w:lang w:val="pt-PT"/>
-        </w:rPr>
-      </w:pPr>
-      <w:r>
-        <w:rPr>
-          <w:lang w:val="pt-PT"/>
-        </w:rPr>
-        <w:t>Igual ao US_D025</w:t>
-      </w:r>
+        <w:t xml:space="preserve">Nível </w:t>
+      </w:r>
+      <w:r>
+        <w:rPr>
+          <w:lang w:val="pt-PT"/>
+        </w:rPr>
+        <w:t>5</w:t>
+      </w:r>
+      <w:r>
+        <w:rPr>
+          <w:lang w:val="pt-BR"/>
+        </w:rPr>
+        <w:t>:</w:t>
+      </w:r>
+    </w:p>
+    <w:p>
+      <w:pPr>
+        <w:shd w:val="clear" w:color="auto" w:fill="92D050"/>
+        <w:rPr>
+          <w:lang w:val="pt-PT"/>
+        </w:rPr>
+      </w:pPr>
+      <w:r>
+        <w:rPr>
+          <w:lang w:val="pt-PT"/>
+        </w:rPr>
+        <w:t>US_D020 - Como gestor de projeto, eu pretendo que a plataforma esteja disponível online, num repositório gratuito.</w:t>
+      </w:r>
+    </w:p>
+    <w:p>
+      <w:pPr>
+        <w:rPr>
+          <w:lang w:val="pt-PT"/>
+        </w:rPr>
+      </w:pPr>
     </w:p>
     <w:p>
       <w:pPr>
         <w:pStyle w:val="3"/>
         <w:rPr>
-          <w:lang w:val="pt-BR"/>
-        </w:rPr>
-      </w:pPr>
-      <w:r>
-        <w:rPr>
-          <w:lang w:val="pt-BR"/>
-        </w:rPr>
-        <w:t>Nível 4:</w:t>
-      </w:r>
-    </w:p>
-    <w:p>
-      <w:pPr>
-        <w:rPr>
-          <w:lang w:val="pt-PT"/>
-        </w:rPr>
-      </w:pPr>
-      <w:r>
-        <w:rPr>
-          <w:lang w:val="pt-PT"/>
-        </w:rPr>
-        <w:t>US_D003 - Como utilizador logado, eu pretendo visualizar os livros que estou a ler e respetivo progresso, bem como a quantidade desses.</w:t>
-      </w:r>
-    </w:p>
-    <w:p>
-      <w:pPr>
-        <w:rPr>
-          <w:lang w:val="pt-PT"/>
-        </w:rPr>
-      </w:pPr>
-    </w:p>
-    <w:p>
-      <w:pPr>
-        <w:rPr>
-          <w:lang w:val="pt-PT"/>
-        </w:rPr>
-      </w:pPr>
-      <w:r>
-        <w:rPr>
-          <w:lang w:val="pt-PT"/>
-        </w:rPr>
-        <w:t>US_D008 - Como utilizador logado, eu pretendo alterar a minha fotografia. -R</w:t>
-      </w:r>
-    </w:p>
-    <w:p>
-      <w:pPr>
-        <w:rPr>
-          <w:lang w:val="pt-PT"/>
-        </w:rPr>
-      </w:pPr>
-    </w:p>
-    <w:p>
-      <w:pPr>
-        <w:shd w:val="clear" w:color="auto" w:fill="92D050"/>
-        <w:rPr>
-          <w:lang w:val="pt-PT"/>
-        </w:rPr>
-      </w:pPr>
-      <w:r>
-        <w:rPr>
-          <w:lang w:val="pt-PT"/>
-        </w:rPr>
-        <w:t>US_D010 - Como especialista em cybersecurity, eu pretendo encriptar as passwords.</w:t>
-      </w:r>
-    </w:p>
-    <w:p>
-      <w:pPr>
-        <w:rPr>
-          <w:lang w:val="pt-PT"/>
-        </w:rPr>
-      </w:pPr>
-    </w:p>
-    <w:p>
-      <w:pPr>
-        <w:rPr>
-          <w:lang w:val="pt-PT"/>
-        </w:rPr>
-      </w:pPr>
-      <w:r>
-        <w:rPr>
-          <w:lang w:val="pt-PT"/>
-        </w:rPr>
-        <w:t>US_D014 - Como gestor de projeto, eu pretendo rever o site para que seja todo apresentado em inglês e/ou bilingue em inglês e português.????</w:t>
-      </w:r>
-    </w:p>
-    <w:p>
-      <w:pPr>
-        <w:rPr>
-          <w:lang w:val="pt-PT"/>
-        </w:rPr>
-      </w:pPr>
-    </w:p>
-    <w:p>
-      <w:pPr>
-        <w:rPr>
-          <w:lang w:val="pt-PT"/>
-        </w:rPr>
-      </w:pPr>
-      <w:r>
-        <w:rPr>
-          <w:lang w:val="pt-PT"/>
-        </w:rPr>
-        <w:t>US_D021 - Como gestor de projeto, eu pretendo aplicar um teste de usabilidade a uma amostra de cerca de 6 pessoas e analisar o feedback.</w:t>
-      </w:r>
-    </w:p>
-    <w:p>
-      <w:pPr>
-        <w:rPr>
-          <w:lang w:val="pt-PT"/>
-        </w:rPr>
-      </w:pPr>
-    </w:p>
-    <w:p>
-      <w:pPr>
-        <w:pStyle w:val="3"/>
-        <w:rPr>
-          <w:lang w:val="pt-BR"/>
-        </w:rPr>
-      </w:pPr>
-      <w:r>
-        <w:rPr>
-          <w:lang w:val="pt-BR"/>
-        </w:rPr>
-        <w:t xml:space="preserve">Nível </w:t>
-      </w:r>
-      <w:r>
-        <w:rPr>
-          <w:lang w:val="pt-PT"/>
-        </w:rPr>
-        <w:t>5</w:t>
-      </w:r>
-      <w:r>
-        <w:rPr>
-          <w:lang w:val="pt-BR"/>
-        </w:rPr>
-        <w:t>:</w:t>
-      </w:r>
-    </w:p>
-    <w:p>
-      <w:pPr>
-        <w:shd w:val="clear" w:color="auto" w:fill="92D050"/>
-        <w:rPr>
-          <w:lang w:val="pt-PT"/>
-        </w:rPr>
-      </w:pPr>
-      <w:r>
-        <w:rPr>
-          <w:lang w:val="pt-PT"/>
-        </w:rPr>
-        <w:t>US_D020 - Como gestor de projeto, eu pretendo que a plataforma esteja disponível online, num repositório gratuito.</w:t>
-      </w:r>
-    </w:p>
-    <w:p>
-      <w:pPr>
-        <w:rPr>
-          <w:lang w:val="pt-PT"/>
-        </w:rPr>
-      </w:pPr>
-    </w:p>
-    <w:p>
-      <w:pPr>
-        <w:pStyle w:val="3"/>
-        <w:rPr>
           <w:lang w:val="pt-PT"/>
         </w:rPr>
       </w:pPr>
@@ -735,6 +731,23 @@
         </w:rPr>
         <w:t>(EXTRA):</w:t>
       </w:r>
+    </w:p>
+    <w:p>
+      <w:pPr>
+        <w:rPr>
+          <w:rFonts w:hint="default"/>
+          <w:lang w:val="pt-PT"/>
+        </w:rPr>
+      </w:pPr>
+      <w:r>
+        <w:rPr>
+          <w:rFonts w:hint="default"/>
+          <w:lang w:val="pt-PT"/>
+        </w:rPr>
+        <w:t>N/A</w:t>
+      </w:r>
+      <w:bookmarkStart w:id="0" w:name="_GoBack"/>
+      <w:bookmarkEnd w:id="0"/>
     </w:p>
     <w:p>
       <w:pPr>
@@ -865,7 +878,7 @@
     </w:p>
     <w:p>
       <w:pPr>
-        <w:shd w:val="clear" w:fill="FFFF00"/>
+        <w:shd w:val="clear" w:fill="92D050"/>
         <w:rPr>
           <w:lang w:val="pt-PT"/>
         </w:rPr>
@@ -881,31 +894,6 @@
           <w:lang w:val="pt-PT"/>
         </w:rPr>
         <w:t xml:space="preserve"> - M</w:t>
-      </w:r>
-    </w:p>
-    <w:p>
-      <w:pPr>
-        <w:shd w:val="clear" w:fill="FFFF00"/>
-        <w:rPr>
-          <w:rFonts w:hint="default"/>
-          <w:lang w:val="pt-PT"/>
-        </w:rPr>
-      </w:pPr>
-      <w:r>
-        <w:rPr>
-          <w:rFonts w:hint="default"/>
-          <w:lang w:val="pt-PT"/>
-        </w:rPr>
-        <w:t xml:space="preserve">Falta o revogar - Tabela </w:t>
-      </w:r>
-      <w:bookmarkStart w:id="0" w:name="_GoBack"/>
-      <w:bookmarkEnd w:id="0"/>
-      <w:r>
-        <w:rPr>
-          <w:rFonts w:hint="default"/>
-          <w:lang w:val="pt-PT"/>
-        </w:rPr>
-        <w:t>Pagina à parte</w:t>
       </w:r>
     </w:p>
     <w:p>

</xml_diff>